<commit_message>
feat(be-sb): add and improve document sections for SB1/SB2
</commit_message>
<xml_diff>
--- a/document-merge-service/templatefiles/selbstdeklaration.docx
+++ b/document-merge-service/templatefiles/selbstdeklaration.docx
@@ -11,14 +11,7 @@
         <w:spacing w:before="240" w:after="1440"/>
         <w:ind w:left="4820" w:hanging="0"/>
         <w:jc w:val="left"/>
-        <w:rPr>
-          <w:rFonts w:ascii="Arial Black" w:hAnsi="Arial Black" w:cs="Arial"/>
-          <w:b w:val="false"/>
-          <w:b w:val="false"/>
-          <w:sz w:val="48"/>
-          <w:szCs w:val="44"/>
-          <w:lang w:val="fr-CH"/>
-        </w:rPr>
+        <w:rPr/>
       </w:pPr>
       <w:r>
         <w:rPr>
@@ -30,142 +23,6 @@
         <w:t>{{ caseType }}</w:t>
         <w:br/>
         <w:t>{{ caseId }}</w:t>
-      </w:r>
-    </w:p>
-    <w:p>
-      <w:pPr>
-        <w:pStyle w:val="Normal"/>
-        <w:widowControl w:val="false"/>
-        <w:suppressAutoHyphens w:val="true"/>
-        <w:rPr>
-          <w:rFonts w:ascii="Arial" w:hAnsi="Arial" w:cs="Arial"/>
-          <w:color w:val="C0504D" w:themeColor="accent2"/>
-          <w:sz w:val="18"/>
-          <w:szCs w:val="18"/>
-          <w:lang w:val="fr-CH"/>
-        </w:rPr>
-      </w:pPr>
-      <w:r>
-        <w:rPr>
-          <w:rFonts w:cs="Arial" w:ascii="Liberation Sans" w:hAnsi="Liberation Sans"/>
-          <w:color w:val="C0504D" w:themeColor="accent2"/>
-          <w:sz w:val="18"/>
-          <w:szCs w:val="18"/>
-          <w:lang w:val="fr-CH"/>
-        </w:rPr>
-        <w:t>{%p for section in sections %}</w:t>
-      </w:r>
-    </w:p>
-    <w:p>
-      <w:pPr>
-        <w:pStyle w:val="Normal"/>
-        <w:widowControl w:val="false"/>
-        <w:suppressAutoHyphens w:val="true"/>
-        <w:rPr>
-          <w:rFonts w:ascii="Arial" w:hAnsi="Arial" w:cs="Arial"/>
-          <w:color w:val="4F81BD" w:themeColor="accent1"/>
-          <w:sz w:val="18"/>
-          <w:szCs w:val="18"/>
-          <w:lang w:val="fr-CH"/>
-        </w:rPr>
-      </w:pPr>
-      <w:r>
-        <w:rPr>
-          <w:rFonts w:cs="Arial" w:ascii="Liberation Sans" w:hAnsi="Liberation Sans"/>
-          <w:color w:val="4F81BD" w:themeColor="accent1"/>
-          <w:sz w:val="18"/>
-          <w:szCs w:val="18"/>
-          <w:lang w:val="fr-CH"/>
-        </w:rPr>
-        <w:t>{%p if section.type == "FormQ</w:t>
-      </w:r>
-      <w:bookmarkStart w:id="0" w:name="_GoBack"/>
-      <w:bookmarkEnd w:id="0"/>
-      <w:r>
-        <w:rPr>
-          <w:rFonts w:cs="Arial" w:ascii="Liberation Sans" w:hAnsi="Liberation Sans"/>
-          <w:color w:val="4F81BD" w:themeColor="accent1"/>
-          <w:sz w:val="18"/>
-          <w:szCs w:val="18"/>
-          <w:lang w:val="fr-CH"/>
-        </w:rPr>
-        <w:t>uestion" %}</w:t>
-      </w:r>
-    </w:p>
-    <w:p>
-      <w:pPr>
-        <w:pStyle w:val="Normal"/>
-        <w:widowControl w:val="false"/>
-        <w:suppressAutoHyphens w:val="true"/>
-        <w:rPr>
-          <w:rFonts w:ascii="Arial" w:hAnsi="Arial" w:cs="Arial"/>
-          <w:color w:val="4F81BD" w:themeColor="accent1"/>
-          <w:sz w:val="18"/>
-          <w:szCs w:val="18"/>
-          <w:lang w:val="fr-CH"/>
-        </w:rPr>
-      </w:pPr>
-      <w:r>
-        <w:rPr>
-          <w:rFonts w:cs="Arial" w:ascii="Liberation Sans" w:hAnsi="Liberation Sans"/>
-          <w:color w:val="4F81BD" w:themeColor="accent1"/>
-          <w:sz w:val="18"/>
-          <w:szCs w:val="18"/>
-          <w:lang w:val="fr-CH"/>
-        </w:rPr>
-        <w:t>{%p if loop.index &gt; 1 %}</w:t>
-      </w:r>
-    </w:p>
-    <w:p>
-      <w:pPr>
-        <w:pStyle w:val="ListParagraph"/>
-        <w:widowControl w:val="false"/>
-        <w:numPr>
-          <w:ilvl w:val="0"/>
-          <w:numId w:val="2"/>
-        </w:numPr>
-        <w:suppressAutoHyphens w:val="true"/>
-        <w:rPr>
-          <w:rFonts w:ascii="Liberation Sans" w:hAnsi="Liberation Sans" w:cs="Arial"/>
-          <w:sz w:val="18"/>
-          <w:szCs w:val="18"/>
-          <w:lang w:val="fr-CH"/>
-        </w:rPr>
-      </w:pPr>
-      <w:r>
-        <w:rPr>
-          <w:rFonts w:cs="Arial" w:ascii="Liberation Sans" w:hAnsi="Liberation Sans"/>
-          <w:sz w:val="18"/>
-          <w:szCs w:val="18"/>
-          <w:lang w:val="fr-CH"/>
-        </w:rPr>
-      </w:r>
-      <w:r>
-        <w:br w:type="page"/>
-      </w:r>
-    </w:p>
-    <w:p>
-      <w:pPr>
-        <w:pStyle w:val="Normal"/>
-        <w:widowControl w:val="false"/>
-        <w:suppressAutoHyphens w:val="true"/>
-        <w:rPr>
-          <w:rFonts w:ascii="Arial" w:hAnsi="Arial" w:cs="Arial"/>
-          <w:color w:val="4F81BD" w:themeColor="accent1"/>
-          <w:sz w:val="18"/>
-          <w:szCs w:val="18"/>
-          <w:lang w:val="fr-CH"/>
-        </w:rPr>
-      </w:pPr>
-      <w:r>
-        <w:rPr>
-          <w:rFonts w:cs="Arial" w:ascii="Liberation Sans" w:hAnsi="Liberation Sans"/>
-          <w:color w:val="4F81BD" w:themeColor="accent1"/>
-          <w:sz w:val="18"/>
-          <w:szCs w:val="18"/>
-          <w:lang w:val="fr-CH"/>
-        </w:rPr>
-        <w:t>{%p endif %}</w:t>
       </w:r>
     </w:p>
     <w:p>
@@ -185,7 +42,23 @@
           <w:sz w:val="33"/>
           <w:szCs w:val="33"/>
         </w:rPr>
-        <w:t>{{ section.label }}</w:t>
+        <w:t>{{ section</w:t>
+      </w:r>
+      <w:r>
+        <w:rPr>
+          <w:rFonts w:cs="Arial" w:ascii="Liberation Sans" w:hAnsi="Liberation Sans"/>
+          <w:sz w:val="33"/>
+          <w:szCs w:val="33"/>
+        </w:rPr>
+        <w:t>s[0]</w:t>
+      </w:r>
+      <w:r>
+        <w:rPr>
+          <w:rFonts w:cs="Arial" w:ascii="Liberation Sans" w:hAnsi="Liberation Sans"/>
+          <w:sz w:val="33"/>
+          <w:szCs w:val="33"/>
+        </w:rPr>
+        <w:t>.label }}</w:t>
       </w:r>
     </w:p>
     <w:tbl>
@@ -196,7 +69,7 @@
         <w:tblInd w:w="0" w:type="dxa"/>
         <w:tblCellMar>
           <w:top w:w="0" w:type="dxa"/>
-          <w:left w:w="143" w:type="dxa"/>
+          <w:left w:w="148" w:type="dxa"/>
           <w:bottom w:w="0" w:type="dxa"/>
           <w:right w:w="108" w:type="dxa"/>
         </w:tblCellMar>
@@ -240,7 +113,27 @@
                 <w:szCs w:val="18"/>
                 <w:lang w:val="fr-CH"/>
               </w:rPr>
-              <w:t>{%tr for question in section.children %}</w:t>
+              <w:t>{%tr for question in section</w:t>
+            </w:r>
+            <w:r>
+              <w:rPr>
+                <w:rFonts w:cs="Arial" w:ascii="Liberation Sans" w:hAnsi="Liberation Sans"/>
+                <w:color w:val="C0504D" w:themeColor="accent2"/>
+                <w:sz w:val="18"/>
+                <w:szCs w:val="18"/>
+                <w:lang w:val="fr-CH"/>
+              </w:rPr>
+              <w:t>s[0]</w:t>
+            </w:r>
+            <w:r>
+              <w:rPr>
+                <w:rFonts w:cs="Arial" w:ascii="Liberation Sans" w:hAnsi="Liberation Sans"/>
+                <w:color w:val="C0504D" w:themeColor="accent2"/>
+                <w:sz w:val="18"/>
+                <w:szCs w:val="18"/>
+                <w:lang w:val="fr-CH"/>
+              </w:rPr>
+              <w:t>.children %}</w:t>
             </w:r>
           </w:p>
         </w:tc>
@@ -736,7 +629,7 @@
               </w:rPr>
               <w:t xml:space="preserve">{%p elif question.type == </w:t>
             </w:r>
-            <w:bookmarkStart w:id="1" w:name="__DdeLink__125_4106252660"/>
+            <w:bookmarkStart w:id="0" w:name="__DdeLink__125_4106252660"/>
             <w:r>
               <w:rPr>
                 <w:rFonts w:cs="Arial" w:ascii="Liberation Sans" w:hAnsi="Liberation Sans"/>
@@ -746,7 +639,7 @@
               </w:rPr>
               <w:t>"</w:t>
             </w:r>
-            <w:bookmarkEnd w:id="1"/>
+            <w:bookmarkEnd w:id="0"/>
             <w:r>
               <w:rPr>
                 <w:rFonts w:cs="Arial" w:ascii="Liberation Sans" w:hAnsi="Liberation Sans"/>
@@ -955,61 +848,7 @@
                 <w:szCs w:val="18"/>
                 <w:lang w:val="fr-CH"/>
               </w:rPr>
-              <w:t>{</w:t>
-            </w:r>
-            <w:r>
-              <w:rPr>
-                <w:rFonts w:cs="Arial" w:ascii="Liberation Sans" w:hAnsi="Liberation Sans"/>
-                <w:sz w:val="18"/>
-                <w:szCs w:val="18"/>
-                <w:lang w:val="fr-CH"/>
-              </w:rPr>
-              <w:t>{</w:t>
-            </w:r>
-            <w:r>
-              <w:rPr>
-                <w:rFonts w:cs="Arial" w:ascii="Liberation Sans" w:hAnsi="Liberation Sans"/>
-                <w:sz w:val="18"/>
-                <w:szCs w:val="18"/>
-                <w:lang w:val="fr-CH"/>
-              </w:rPr>
-              <w:t xml:space="preserve"> question.value | date</w:t>
-            </w:r>
-            <w:r>
-              <w:rPr>
-                <w:rFonts w:cs="Arial" w:ascii="Liberation Sans" w:hAnsi="Liberation Sans"/>
-                <w:sz w:val="18"/>
-                <w:szCs w:val="18"/>
-                <w:lang w:val="fr-CH"/>
-              </w:rPr>
-              <w:t>("dd.MM.YYYY")</w:t>
-            </w:r>
-            <w:r>
-              <w:rPr>
-                <w:rFonts w:cs="Arial" w:ascii="Liberation Sans" w:hAnsi="Liberation Sans"/>
-                <w:sz w:val="18"/>
-                <w:szCs w:val="18"/>
-                <w:lang w:val="fr-CH"/>
-              </w:rPr>
-              <w:t xml:space="preserve"> </w:t>
-            </w:r>
-            <w:r>
-              <w:rPr>
-                <w:rFonts w:cs="Arial" w:ascii="Liberation Sans" w:hAnsi="Liberation Sans"/>
-                <w:sz w:val="18"/>
-                <w:szCs w:val="18"/>
-                <w:lang w:val="fr-CH"/>
-              </w:rPr>
-              <w:t>}</w:t>
-            </w:r>
-            <w:r>
-              <w:rPr>
-                <w:rFonts w:cs="Arial" w:ascii="Liberation Sans" w:hAnsi="Liberation Sans"/>
-                <w:sz w:val="18"/>
-                <w:szCs w:val="18"/>
-                <w:lang w:val="fr-CH"/>
-              </w:rPr>
-              <w:t>}</w:t>
+              <w:t>{{ question.value | date("dd.MM.YYYY") }}</w:t>
             </w:r>
           </w:p>
           <w:p>
@@ -1554,13 +1393,7 @@
               <w:pStyle w:val="Normal"/>
               <w:widowControl w:val="false"/>
               <w:suppressAutoHyphens w:val="true"/>
-              <w:rPr>
-                <w:rFonts w:ascii="Arial" w:hAnsi="Arial" w:cs="Arial"/>
-                <w:color w:val="C0504D" w:themeColor="accent2"/>
-                <w:sz w:val="18"/>
-                <w:szCs w:val="18"/>
-                <w:lang w:val="fr-CH"/>
-              </w:rPr>
+              <w:rPr/>
             </w:pPr>
             <w:r>
               <w:rPr>
@@ -1581,60 +1414,6 @@
         <w:pStyle w:val="Normal"/>
         <w:widowControl w:val="false"/>
         <w:suppressAutoHyphens w:val="true"/>
-        <w:rPr>
-          <w:rFonts w:ascii="Liberation Sans" w:hAnsi="Liberation Sans" w:cs="Arial"/>
-          <w:color w:val="C0504D" w:themeColor="accent2"/>
-          <w:sz w:val="18"/>
-          <w:szCs w:val="18"/>
-          <w:lang w:val="fr-CH"/>
-        </w:rPr>
-      </w:pPr>
-      <w:r>
-        <w:rPr/>
-      </w:r>
-    </w:p>
-    <w:p>
-      <w:pPr>
-        <w:pStyle w:val="Normal"/>
-        <w:widowControl w:val="false"/>
-        <w:suppressAutoHyphens w:val="true"/>
-        <w:rPr/>
-      </w:pPr>
-      <w:r>
-        <w:rPr>
-          <w:rFonts w:cs="Arial" w:ascii="Liberation Sans" w:hAnsi="Liberation Sans"/>
-          <w:color w:val="4F81BD" w:themeColor="accent1"/>
-          <w:sz w:val="18"/>
-          <w:szCs w:val="18"/>
-          <w:lang w:val="fr-CH"/>
-        </w:rPr>
-        <w:t>{%p endif %}</w:t>
-      </w:r>
-    </w:p>
-    <w:p>
-      <w:pPr>
-        <w:pStyle w:val="Normal"/>
-        <w:widowControl w:val="false"/>
-        <w:suppressAutoHyphens w:val="true"/>
-        <w:rPr/>
-      </w:pPr>
-      <w:r>
-        <w:rPr>
-          <w:rFonts w:cs="Arial" w:ascii="Liberation Sans" w:hAnsi="Liberation Sans"/>
-          <w:color w:val="C0504D" w:themeColor="accent2"/>
-          <w:sz w:val="18"/>
-          <w:szCs w:val="18"/>
-          <w:lang w:val="fr-CH"/>
-        </w:rPr>
-        <w:t>{%p endfor %}</w:t>
-      </w:r>
-    </w:p>
-    <w:p>
-      <w:pPr>
-        <w:pStyle w:val="Normal"/>
-        <w:widowControl w:val="false"/>
-        <w:suppressAutoHyphens w:val="true"/>
-        <w:spacing w:before="259" w:after="173"/>
         <w:rPr>
           <w:rFonts w:ascii="Liberation Sans" w:hAnsi="Liberation Sans" w:cs="Arial"/>
           <w:b/>
@@ -1646,7 +1425,14 @@
         </w:rPr>
       </w:pPr>
       <w:r>
-        <w:rPr/>
+        <w:rPr>
+          <w:rFonts w:cs="Arial" w:ascii="Liberation Sans" w:hAnsi="Liberation Sans"/>
+          <w:b/>
+          <w:bCs/>
+          <w:sz w:val="18"/>
+          <w:szCs w:val="18"/>
+          <w:lang w:val="fr-CH"/>
+        </w:rPr>
       </w:r>
       <w:r>
         <w:br w:type="page"/>
@@ -2016,7 +1802,7 @@
         <w:szCs w:val="18"/>
         <w:rFonts w:ascii="Calibri" w:hAnsi="Calibri"/>
       </w:rPr>
-      <w:t>1</w:t>
+      <w:t>2</w:t>
     </w:r>
     <w:r>
       <w:rPr>
@@ -2064,7 +1850,7 @@
         <w:szCs w:val="18"/>
         <w:rFonts w:ascii="Calibri" w:hAnsi="Calibri"/>
       </w:rPr>
-      <w:t>3</w:t>
+      <w:t>2</w:t>
     </w:r>
     <w:r>
       <w:rPr>
@@ -2097,7 +1883,7 @@
     <w:r>
       <w:rPr/>
       <w:drawing>
-        <wp:anchor behindDoc="1" distT="0" distB="0" distL="114300" distR="114300" simplePos="0" locked="0" layoutInCell="1" allowOverlap="1" relativeHeight="4">
+        <wp:anchor behindDoc="1" distT="0" distB="0" distL="114300" distR="114300" simplePos="0" locked="0" layoutInCell="1" allowOverlap="1" relativeHeight="3">
           <wp:simplePos x="0" y="0"/>
           <wp:positionH relativeFrom="column">
             <wp:posOffset>-808990</wp:posOffset>

</xml_diff>